<commit_message>
new stuff for 21 aug
</commit_message>
<xml_diff>
--- a/Address Calculation and Adders.docx
+++ b/Address Calculation and Adders.docx
@@ -367,8 +367,6 @@
         </w:rPr>
         <w:t>Base address = 100</w:t>
       </w:r>
-      <w:bookmarkStart w:id="0" w:name="_GoBack"/>
-      <w:bookmarkEnd w:id="0"/>
     </w:p>
     <w:p>
       <w:pPr>
@@ -996,14 +994,37 @@
           <w:sz w:val="36"/>
           <w:szCs w:val="36"/>
         </w:rPr>
-        <w:t xml:space="preserve"> = base + width * ((current row – first row) + (current col – first col)</w:t>
-      </w:r>
-      <w:r>
-        <w:rPr>
-          <w:sz w:val="36"/>
-          <w:szCs w:val="36"/>
-        </w:rPr>
-        <w:t xml:space="preserve"> * no of rows</w:t>
+        <w:t xml:space="preserve"> = base + width * </w:t>
+      </w:r>
+      <w:proofErr w:type="gramStart"/>
+      <w:r>
+        <w:rPr>
+          <w:sz w:val="36"/>
+          <w:szCs w:val="36"/>
+        </w:rPr>
+        <w:t>( (</w:t>
+      </w:r>
+      <w:proofErr w:type="gramEnd"/>
+      <w:r>
+        <w:rPr>
+          <w:sz w:val="36"/>
+          <w:szCs w:val="36"/>
+        </w:rPr>
+        <w:t>current col – first col) * no of rows</w:t>
+      </w:r>
+      <w:r>
+        <w:rPr>
+          <w:sz w:val="36"/>
+          <w:szCs w:val="36"/>
+        </w:rPr>
+        <w:t xml:space="preserve"> +  </w:t>
+      </w:r>
+      <w:r>
+        <w:rPr>
+          <w:sz w:val="36"/>
+          <w:szCs w:val="36"/>
+        </w:rPr>
+        <w:t xml:space="preserve">(current row – first row) </w:t>
       </w:r>
       <w:r>
         <w:rPr>
@@ -1052,6 +1073,58 @@
           <w:szCs w:val="36"/>
         </w:rPr>
         <w:tab/>
+      </w:r>
+    </w:p>
+    <w:p>
+      <w:pPr>
+        <w:tabs>
+          <w:tab w:val="left" w:pos="5775"/>
+        </w:tabs>
+        <w:rPr>
+          <w:sz w:val="36"/>
+          <w:szCs w:val="36"/>
+        </w:rPr>
+      </w:pPr>
+    </w:p>
+    <w:p>
+      <w:pPr>
+        <w:tabs>
+          <w:tab w:val="left" w:pos="5775"/>
+        </w:tabs>
+        <w:rPr>
+          <w:sz w:val="36"/>
+          <w:szCs w:val="36"/>
+        </w:rPr>
+      </w:pPr>
+      <w:r>
+        <w:rPr>
+          <w:sz w:val="36"/>
+          <w:szCs w:val="36"/>
+        </w:rPr>
+        <w:t xml:space="preserve">1608 = 1500 + 4 * </w:t>
+      </w:r>
+      <w:proofErr w:type="gramStart"/>
+      <w:r>
+        <w:rPr>
+          <w:sz w:val="36"/>
+          <w:szCs w:val="36"/>
+        </w:rPr>
+        <w:t>( (</w:t>
+      </w:r>
+      <w:proofErr w:type="gramEnd"/>
+      <w:r>
+        <w:rPr>
+          <w:sz w:val="36"/>
+          <w:szCs w:val="36"/>
+        </w:rPr>
+        <w:t>5-1)</w:t>
+      </w:r>
+      <w:r>
+        <w:rPr>
+          <w:sz w:val="36"/>
+          <w:szCs w:val="36"/>
+        </w:rPr>
+        <w:t xml:space="preserve"> * rows + 3)</w:t>
       </w:r>
     </w:p>
     <w:p>
@@ -1328,7 +1401,29 @@
           <w:sz w:val="36"/>
           <w:szCs w:val="36"/>
         </w:rPr>
-        <w:t>Col = 3 - 8</w:t>
+        <w:lastRenderedPageBreak/>
+        <w:t xml:space="preserve">Col = 3 </w:t>
+      </w:r>
+      <w:r>
+        <w:rPr>
+          <w:sz w:val="36"/>
+          <w:szCs w:val="36"/>
+        </w:rPr>
+        <w:t>–</w:t>
+      </w:r>
+      <w:r>
+        <w:rPr>
+          <w:sz w:val="36"/>
+          <w:szCs w:val="36"/>
+        </w:rPr>
+        <w:t xml:space="preserve"> 8</w:t>
+      </w:r>
+      <w:r>
+        <w:rPr>
+          <w:sz w:val="36"/>
+          <w:szCs w:val="36"/>
+        </w:rPr>
+        <w:t xml:space="preserve"> + 1 = 6</w:t>
       </w:r>
     </w:p>
     <w:p>
@@ -1369,373 +1464,372 @@
           <w:color w:val="222222"/>
           <w:shd w:val="clear" w:color="auto" w:fill="FFFFFF"/>
         </w:rPr>
-        <w:lastRenderedPageBreak/>
-        <w:t>(c) A</w:t>
-      </w:r>
+        <w:t xml:space="preserve">(c) A matrix </w:t>
+      </w:r>
+      <w:proofErr w:type="gramStart"/>
       <w:r>
         <w:rPr>
           <w:rFonts w:ascii="Roboto" w:hAnsi="Roboto"/>
           <w:color w:val="222222"/>
           <w:shd w:val="clear" w:color="auto" w:fill="FFFFFF"/>
         </w:rPr>
-        <w:t xml:space="preserve"> </w:t>
-      </w:r>
+        <w:t>P[</w:t>
+      </w:r>
+      <w:proofErr w:type="gramEnd"/>
       <w:r>
         <w:rPr>
           <w:rFonts w:ascii="Roboto" w:hAnsi="Roboto"/>
           <w:color w:val="222222"/>
           <w:shd w:val="clear" w:color="auto" w:fill="FFFFFF"/>
         </w:rPr>
-        <w:t>matrix</w:t>
-      </w:r>
+        <w:t xml:space="preserve">15] [10] is stored with each element requiring 8 bytes of storage. If the base address at </w:t>
+      </w:r>
+      <w:proofErr w:type="gramStart"/>
       <w:r>
         <w:rPr>
           <w:rFonts w:ascii="Roboto" w:hAnsi="Roboto"/>
           <w:color w:val="222222"/>
           <w:shd w:val="clear" w:color="auto" w:fill="FFFFFF"/>
         </w:rPr>
-        <w:t xml:space="preserve"> </w:t>
-      </w:r>
-      <w:proofErr w:type="gramStart"/>
+        <w:t>P[</w:t>
+      </w:r>
+      <w:proofErr w:type="gramEnd"/>
       <w:r>
         <w:rPr>
           <w:rFonts w:ascii="Roboto" w:hAnsi="Roboto"/>
           <w:color w:val="222222"/>
           <w:shd w:val="clear" w:color="auto" w:fill="FFFFFF"/>
         </w:rPr>
+        <w:t>0] [0] is 1400, determine the address at P[10] [7] when the matrix is stored in Row Major Wise. [2]</w:t>
+      </w:r>
+    </w:p>
+    <w:p>
+      <w:pPr>
+        <w:rPr>
+          <w:sz w:val="36"/>
+          <w:szCs w:val="36"/>
+        </w:rPr>
+      </w:pPr>
+      <w:r>
+        <w:rPr>
+          <w:sz w:val="36"/>
+          <w:szCs w:val="36"/>
+        </w:rPr>
+        <w:t>Row = 15</w:t>
+      </w:r>
+    </w:p>
+    <w:p>
+      <w:pPr>
+        <w:rPr>
+          <w:sz w:val="36"/>
+          <w:szCs w:val="36"/>
+        </w:rPr>
+      </w:pPr>
+      <w:r>
+        <w:rPr>
+          <w:sz w:val="36"/>
+          <w:szCs w:val="36"/>
+        </w:rPr>
+        <w:t>Col = 10</w:t>
+      </w:r>
+    </w:p>
+    <w:p>
+      <w:pPr>
+        <w:rPr>
+          <w:sz w:val="36"/>
+          <w:szCs w:val="36"/>
+        </w:rPr>
+      </w:pPr>
+      <w:r>
+        <w:rPr>
+          <w:sz w:val="36"/>
+          <w:szCs w:val="36"/>
+        </w:rPr>
+        <w:t>Width = 8</w:t>
+      </w:r>
+    </w:p>
+    <w:p>
+      <w:pPr>
+        <w:rPr>
+          <w:sz w:val="36"/>
+          <w:szCs w:val="36"/>
+        </w:rPr>
+      </w:pPr>
+      <w:r>
+        <w:rPr>
+          <w:sz w:val="36"/>
+          <w:szCs w:val="36"/>
+        </w:rPr>
+        <w:t xml:space="preserve">Base </w:t>
+      </w:r>
+      <w:proofErr w:type="gramStart"/>
+      <w:r>
+        <w:rPr>
+          <w:sz w:val="36"/>
+          <w:szCs w:val="36"/>
+        </w:rPr>
+        <w:t>p[</w:t>
+      </w:r>
+      <w:proofErr w:type="gramEnd"/>
+      <w:r>
+        <w:rPr>
+          <w:sz w:val="36"/>
+          <w:szCs w:val="36"/>
+        </w:rPr>
+        <w:t>0][0] = 1400</w:t>
+      </w:r>
+    </w:p>
+    <w:p>
+      <w:pPr>
+        <w:rPr>
+          <w:sz w:val="36"/>
+          <w:szCs w:val="36"/>
+        </w:rPr>
+      </w:pPr>
+      <w:proofErr w:type="gramStart"/>
+      <w:r>
+        <w:rPr>
+          <w:sz w:val="36"/>
+          <w:szCs w:val="36"/>
+        </w:rPr>
         <w:t>P[</w:t>
       </w:r>
       <w:proofErr w:type="gramEnd"/>
       <w:r>
+        <w:rPr>
+          <w:sz w:val="36"/>
+          <w:szCs w:val="36"/>
+        </w:rPr>
+        <w:t>10][7] = 1400 + 8 ((10 – 0) * 10  + (7-0))</w:t>
+      </w:r>
+    </w:p>
+    <w:p>
+      <w:pPr>
+        <w:rPr>
+          <w:sz w:val="36"/>
+          <w:szCs w:val="36"/>
+        </w:rPr>
+      </w:pPr>
+      <w:r>
+        <w:rPr>
+          <w:sz w:val="36"/>
+          <w:szCs w:val="36"/>
+        </w:rPr>
+        <w:t>1400 + 107*8 = 2256</w:t>
+      </w:r>
+    </w:p>
+    <w:p>
+      <w:pPr>
+        <w:rPr>
+          <w:sz w:val="36"/>
+          <w:szCs w:val="36"/>
+        </w:rPr>
+      </w:pPr>
+    </w:p>
+    <w:p>
+      <w:pPr>
+        <w:rPr>
+          <w:sz w:val="36"/>
+          <w:szCs w:val="36"/>
+        </w:rPr>
+      </w:pPr>
+      <w:r>
+        <w:rPr>
+          <w:sz w:val="36"/>
+          <w:szCs w:val="36"/>
+        </w:rPr>
+        <w:t>***</w:t>
+      </w:r>
+    </w:p>
+    <w:p>
+      <w:pPr>
         <w:rPr>
           <w:rFonts w:ascii="Roboto" w:hAnsi="Roboto"/>
           <w:color w:val="222222"/>
           <w:shd w:val="clear" w:color="auto" w:fill="FFFFFF"/>
         </w:rPr>
-        <w:t xml:space="preserve">15] [10] is stored with each element requiring 8 bytes of storage. If the base address at </w:t>
-      </w:r>
-      <w:proofErr w:type="gramStart"/>
+      </w:pPr>
       <w:r>
         <w:rPr>
           <w:rFonts w:ascii="Roboto" w:hAnsi="Roboto"/>
           <w:color w:val="222222"/>
           <w:shd w:val="clear" w:color="auto" w:fill="FFFFFF"/>
         </w:rPr>
-        <w:t>P[</w:t>
-      </w:r>
-      <w:proofErr w:type="gramEnd"/>
+        <w:t> The array D [-2…</w:t>
+      </w:r>
+      <w:proofErr w:type="gramStart"/>
       <w:r>
         <w:rPr>
           <w:rFonts w:ascii="Roboto" w:hAnsi="Roboto"/>
           <w:color w:val="222222"/>
           <w:shd w:val="clear" w:color="auto" w:fill="FFFFFF"/>
         </w:rPr>
-        <w:t>0] [0] is 1400, determine the address at P[10] [7] when the matrix is stored in Row Major Wise. [2]</w:t>
-      </w:r>
-    </w:p>
-    <w:p>
-      <w:pPr>
-        <w:rPr>
-          <w:sz w:val="36"/>
-          <w:szCs w:val="36"/>
-        </w:rPr>
-      </w:pPr>
-      <w:r>
-        <w:rPr>
-          <w:sz w:val="36"/>
-          <w:szCs w:val="36"/>
-        </w:rPr>
-        <w:t>Row = 15</w:t>
-      </w:r>
-    </w:p>
-    <w:p>
-      <w:pPr>
-        <w:rPr>
-          <w:sz w:val="36"/>
-          <w:szCs w:val="36"/>
-        </w:rPr>
-      </w:pPr>
-      <w:r>
-        <w:rPr>
-          <w:sz w:val="36"/>
-          <w:szCs w:val="36"/>
-        </w:rPr>
-        <w:t>Col = 10</w:t>
-      </w:r>
-    </w:p>
-    <w:p>
-      <w:pPr>
-        <w:rPr>
-          <w:sz w:val="36"/>
-          <w:szCs w:val="36"/>
-        </w:rPr>
-      </w:pPr>
-      <w:r>
-        <w:rPr>
-          <w:sz w:val="36"/>
-          <w:szCs w:val="36"/>
-        </w:rPr>
-        <w:t>Width = 8</w:t>
-      </w:r>
-    </w:p>
-    <w:p>
-      <w:pPr>
-        <w:rPr>
-          <w:sz w:val="36"/>
-          <w:szCs w:val="36"/>
-        </w:rPr>
-      </w:pPr>
-      <w:r>
-        <w:rPr>
-          <w:sz w:val="36"/>
-          <w:szCs w:val="36"/>
-        </w:rPr>
-        <w:t xml:space="preserve">Base </w:t>
-      </w:r>
-      <w:proofErr w:type="gramStart"/>
-      <w:r>
-        <w:rPr>
-          <w:sz w:val="36"/>
-          <w:szCs w:val="36"/>
-        </w:rPr>
-        <w:t>p[</w:t>
+        <w:t>10][</w:t>
       </w:r>
       <w:proofErr w:type="gramEnd"/>
       <w:r>
-        <w:rPr>
-          <w:sz w:val="36"/>
-          <w:szCs w:val="36"/>
-        </w:rPr>
-        <w:t>0][0] = 1400</w:t>
-      </w:r>
-    </w:p>
-    <w:p>
-      <w:pPr>
-        <w:rPr>
-          <w:sz w:val="36"/>
-          <w:szCs w:val="36"/>
-        </w:rPr>
-      </w:pPr>
-      <w:proofErr w:type="gramStart"/>
-      <w:r>
-        <w:rPr>
-          <w:sz w:val="36"/>
-          <w:szCs w:val="36"/>
-        </w:rPr>
-        <w:t>P[</w:t>
-      </w:r>
-      <w:proofErr w:type="gramEnd"/>
-      <w:r>
-        <w:rPr>
-          <w:sz w:val="36"/>
-          <w:szCs w:val="36"/>
-        </w:rPr>
-        <w:t>10][7] = 1400 + 8 ((10 – 0) * 10  + (7-0))</w:t>
-      </w:r>
-    </w:p>
-    <w:p>
-      <w:pPr>
-        <w:rPr>
-          <w:sz w:val="36"/>
-          <w:szCs w:val="36"/>
-        </w:rPr>
-      </w:pPr>
-      <w:r>
-        <w:rPr>
-          <w:sz w:val="36"/>
-          <w:szCs w:val="36"/>
-        </w:rPr>
-        <w:t>1400 + 107*8 = 2256</w:t>
-      </w:r>
-    </w:p>
-    <w:p>
-      <w:pPr>
-        <w:rPr>
-          <w:sz w:val="36"/>
-          <w:szCs w:val="36"/>
-        </w:rPr>
-      </w:pPr>
-    </w:p>
-    <w:p>
-      <w:pPr>
-        <w:rPr>
-          <w:sz w:val="36"/>
-          <w:szCs w:val="36"/>
-        </w:rPr>
-      </w:pPr>
-      <w:r>
-        <w:rPr>
-          <w:sz w:val="36"/>
-          <w:szCs w:val="36"/>
-        </w:rPr>
-        <w:t>***</w:t>
-      </w:r>
-    </w:p>
-    <w:p>
-      <w:pPr>
         <w:rPr>
           <w:rFonts w:ascii="Roboto" w:hAnsi="Roboto"/>
           <w:color w:val="222222"/>
           <w:shd w:val="clear" w:color="auto" w:fill="FFFFFF"/>
         </w:rPr>
-      </w:pPr>
-      <w:r>
+        <w:t>3…8] contains double type elements. If the base address is 4110, find the address of D [4] [5], when the array is stored in Column Major Wise. </w:t>
+      </w:r>
+    </w:p>
+    <w:p>
+      <w:pPr>
+        <w:rPr>
+          <w:sz w:val="36"/>
+          <w:szCs w:val="36"/>
+        </w:rPr>
+      </w:pPr>
+      <w:r>
+        <w:rPr>
+          <w:sz w:val="36"/>
+          <w:szCs w:val="36"/>
+        </w:rPr>
+        <w:t>Rows = 13</w:t>
+      </w:r>
+    </w:p>
+    <w:p>
+      <w:pPr>
+        <w:rPr>
+          <w:sz w:val="36"/>
+          <w:szCs w:val="36"/>
+        </w:rPr>
+      </w:pPr>
+      <w:r>
+        <w:rPr>
+          <w:sz w:val="36"/>
+          <w:szCs w:val="36"/>
+        </w:rPr>
+        <w:t>Cols = 6</w:t>
+      </w:r>
+    </w:p>
+    <w:p>
+      <w:pPr>
+        <w:rPr>
+          <w:sz w:val="36"/>
+          <w:szCs w:val="36"/>
+        </w:rPr>
+      </w:pPr>
+      <w:r>
+        <w:rPr>
+          <w:sz w:val="36"/>
+          <w:szCs w:val="36"/>
+        </w:rPr>
+        <w:t>width = 8</w:t>
+      </w:r>
+      <w:r>
+        <w:rPr>
+          <w:sz w:val="36"/>
+          <w:szCs w:val="36"/>
+        </w:rPr>
+        <w:t xml:space="preserve"> </w:t>
+      </w:r>
+      <w:proofErr w:type="gramStart"/>
+      <w:r>
+        <w:rPr>
+          <w:sz w:val="36"/>
+          <w:szCs w:val="36"/>
+        </w:rPr>
+        <w:t>( double</w:t>
+      </w:r>
+      <w:proofErr w:type="gramEnd"/>
+      <w:r>
+        <w:rPr>
+          <w:sz w:val="36"/>
+          <w:szCs w:val="36"/>
+        </w:rPr>
+        <w:t xml:space="preserve"> )</w:t>
+      </w:r>
+    </w:p>
+    <w:p>
+      <w:pPr>
+        <w:rPr>
+          <w:sz w:val="36"/>
+          <w:szCs w:val="36"/>
+        </w:rPr>
+      </w:pPr>
+      <w:r>
+        <w:rPr>
+          <w:sz w:val="36"/>
+          <w:szCs w:val="36"/>
+        </w:rPr>
+        <w:t>Base = 4110</w:t>
+      </w:r>
+    </w:p>
+    <w:p>
+      <w:pPr>
+        <w:rPr>
+          <w:sz w:val="36"/>
+          <w:szCs w:val="36"/>
+        </w:rPr>
+      </w:pPr>
+      <w:proofErr w:type="gramStart"/>
+      <w:r>
+        <w:rPr>
+          <w:sz w:val="36"/>
+          <w:szCs w:val="36"/>
+        </w:rPr>
+        <w:t>D[</w:t>
+      </w:r>
+      <w:proofErr w:type="gramEnd"/>
+      <w:r>
+        <w:rPr>
+          <w:sz w:val="36"/>
+          <w:szCs w:val="36"/>
+        </w:rPr>
+        <w:t>4][5] = 4110 + 8((5-3) * 13 + (4-(-2))</w:t>
+      </w:r>
+      <w:r>
+        <w:rPr>
+          <w:sz w:val="36"/>
+          <w:szCs w:val="36"/>
+        </w:rPr>
+        <w:t xml:space="preserve"> = 4110 + 256 = 4366</w:t>
+      </w:r>
+    </w:p>
+    <w:p>
+      <w:pPr>
+        <w:rPr>
+          <w:sz w:val="36"/>
+          <w:szCs w:val="36"/>
+        </w:rPr>
+      </w:pPr>
+    </w:p>
+    <w:p>
+      <w:pPr>
+        <w:rPr>
+          <w:sz w:val="36"/>
+          <w:szCs w:val="36"/>
+        </w:rPr>
+      </w:pPr>
+      <w:bookmarkStart w:id="0" w:name="_GoBack"/>
+      <w:bookmarkEnd w:id="0"/>
+    </w:p>
+    <w:p>
+      <w:pPr>
+        <w:rPr>
+          <w:sz w:val="36"/>
+          <w:szCs w:val="36"/>
+        </w:rPr>
+      </w:pPr>
+    </w:p>
+    <w:p>
+      <w:pPr>
         <w:rPr>
           <w:rFonts w:ascii="Roboto" w:hAnsi="Roboto"/>
           <w:color w:val="222222"/>
           <w:shd w:val="clear" w:color="auto" w:fill="FFFFFF"/>
         </w:rPr>
-        <w:t> The array D [-2…</w:t>
-      </w:r>
-      <w:proofErr w:type="gramStart"/>
+      </w:pPr>
       <w:r>
         <w:rPr>
           <w:rFonts w:ascii="Roboto" w:hAnsi="Roboto"/>
           <w:color w:val="222222"/>
           <w:shd w:val="clear" w:color="auto" w:fill="FFFFFF"/>
         </w:rPr>
-        <w:t>10][</w:t>
-      </w:r>
-      <w:proofErr w:type="gramEnd"/>
-      <w:r>
-        <w:rPr>
-          <w:rFonts w:ascii="Roboto" w:hAnsi="Roboto"/>
-          <w:color w:val="222222"/>
-          <w:shd w:val="clear" w:color="auto" w:fill="FFFFFF"/>
-        </w:rPr>
-        <w:t>3…8] contains double type elements. If the base address is 4110, find the address of D [4] [5], when the array is stored in Column Major Wise. </w:t>
-      </w:r>
-    </w:p>
-    <w:p>
-      <w:pPr>
-        <w:rPr>
-          <w:sz w:val="36"/>
-          <w:szCs w:val="36"/>
-        </w:rPr>
-      </w:pPr>
-      <w:r>
-        <w:rPr>
-          <w:sz w:val="36"/>
-          <w:szCs w:val="36"/>
-        </w:rPr>
-        <w:t>Rows = 13</w:t>
-      </w:r>
-    </w:p>
-    <w:p>
-      <w:pPr>
-        <w:rPr>
-          <w:sz w:val="36"/>
-          <w:szCs w:val="36"/>
-        </w:rPr>
-      </w:pPr>
-      <w:r>
-        <w:rPr>
-          <w:sz w:val="36"/>
-          <w:szCs w:val="36"/>
-        </w:rPr>
-        <w:t>Cols = 6</w:t>
-      </w:r>
-    </w:p>
-    <w:p>
-      <w:pPr>
-        <w:rPr>
-          <w:sz w:val="36"/>
-          <w:szCs w:val="36"/>
-        </w:rPr>
-      </w:pPr>
-      <w:r>
-        <w:rPr>
-          <w:sz w:val="36"/>
-          <w:szCs w:val="36"/>
-        </w:rPr>
-        <w:t>width = 8</w:t>
-      </w:r>
-    </w:p>
-    <w:p>
-      <w:pPr>
-        <w:rPr>
-          <w:sz w:val="36"/>
-          <w:szCs w:val="36"/>
-        </w:rPr>
-      </w:pPr>
-      <w:r>
-        <w:rPr>
-          <w:sz w:val="36"/>
-          <w:szCs w:val="36"/>
-        </w:rPr>
-        <w:t>Base = 4110</w:t>
-      </w:r>
-    </w:p>
-    <w:p>
-      <w:pPr>
-        <w:rPr>
-          <w:sz w:val="36"/>
-          <w:szCs w:val="36"/>
-        </w:rPr>
-      </w:pPr>
-      <w:proofErr w:type="gramStart"/>
-      <w:r>
-        <w:rPr>
-          <w:sz w:val="36"/>
-          <w:szCs w:val="36"/>
-        </w:rPr>
-        <w:t>D[</w:t>
-      </w:r>
-      <w:proofErr w:type="gramEnd"/>
-      <w:r>
-        <w:rPr>
-          <w:sz w:val="36"/>
-          <w:szCs w:val="36"/>
-        </w:rPr>
-        <w:t>4][5] = 4110 + 8((5-3) * 13 + (4-(-2))</w:t>
-      </w:r>
-      <w:r>
-        <w:rPr>
-          <w:sz w:val="36"/>
-          <w:szCs w:val="36"/>
-        </w:rPr>
-        <w:t xml:space="preserve"> = 4110 + 256 = 4366</w:t>
-      </w:r>
-    </w:p>
-    <w:p>
-      <w:pPr>
-        <w:rPr>
-          <w:sz w:val="36"/>
-          <w:szCs w:val="36"/>
-        </w:rPr>
-      </w:pPr>
-    </w:p>
-    <w:p>
-      <w:pPr>
-        <w:rPr>
-          <w:sz w:val="36"/>
-          <w:szCs w:val="36"/>
-        </w:rPr>
-      </w:pPr>
-    </w:p>
-    <w:p>
-      <w:pPr>
-        <w:rPr>
-          <w:sz w:val="36"/>
-          <w:szCs w:val="36"/>
-        </w:rPr>
-      </w:pPr>
-    </w:p>
-    <w:p>
-      <w:pPr>
-        <w:rPr>
-          <w:rFonts w:ascii="Roboto" w:hAnsi="Roboto"/>
-          <w:color w:val="222222"/>
-          <w:shd w:val="clear" w:color="auto" w:fill="FFFFFF"/>
-        </w:rPr>
-      </w:pPr>
-      <w:r>
-        <w:rPr>
-          <w:rFonts w:ascii="Roboto" w:hAnsi="Roboto"/>
-          <w:color w:val="222222"/>
-          <w:shd w:val="clear" w:color="auto" w:fill="FFFFFF"/>
-        </w:rPr>
-        <w:lastRenderedPageBreak/>
         <w:t xml:space="preserve">An array AR [-4…. 6, -2 </w:t>
       </w:r>
       <w:proofErr w:type="gramStart"/>
@@ -2513,7 +2607,6 @@
           <w:sz w:val="36"/>
           <w:szCs w:val="36"/>
         </w:rPr>
-        <w:lastRenderedPageBreak/>
         <w:t xml:space="preserve">FULL ADDER </w:t>
       </w:r>
     </w:p>

</xml_diff>

<commit_message>
BT Test Paper + Specimen Paper Sem 1 Discussions
</commit_message>
<xml_diff>
--- a/Address Calculation and Adders.docx
+++ b/Address Calculation and Adders.docx
@@ -154,7 +154,21 @@
                 <w:sz w:val="36"/>
                 <w:szCs w:val="36"/>
               </w:rPr>
-              <w:t>124</w:t>
+              <w:t>12</w:t>
+            </w:r>
+            <w:r>
+              <w:rPr>
+                <w:sz w:val="36"/>
+                <w:szCs w:val="36"/>
+              </w:rPr>
+              <w:t>00</w:t>
+            </w:r>
+            <w:r>
+              <w:rPr>
+                <w:sz w:val="36"/>
+                <w:szCs w:val="36"/>
+              </w:rPr>
+              <w:t>4</w:t>
             </w:r>
           </w:p>
         </w:tc>
@@ -397,6 +411,8 @@
         </w:rPr>
         <w:t>Row = 4, col = 4</w:t>
       </w:r>
+      <w:bookmarkStart w:id="0" w:name="_GoBack"/>
+      <w:bookmarkEnd w:id="0"/>
     </w:p>
     <w:p>
       <w:pPr>
@@ -1017,14 +1033,7 @@
           <w:sz w:val="36"/>
           <w:szCs w:val="36"/>
         </w:rPr>
-        <w:t xml:space="preserve"> +  </w:t>
-      </w:r>
-      <w:r>
-        <w:rPr>
-          <w:sz w:val="36"/>
-          <w:szCs w:val="36"/>
-        </w:rPr>
-        <w:t xml:space="preserve">(current row – first row) </w:t>
+        <w:t xml:space="preserve"> +  (current row – first row) </w:t>
       </w:r>
       <w:r>
         <w:rPr>
@@ -1805,8 +1814,6 @@
           <w:szCs w:val="36"/>
         </w:rPr>
       </w:pPr>
-      <w:bookmarkStart w:id="0" w:name="_GoBack"/>
-      <w:bookmarkEnd w:id="0"/>
     </w:p>
     <w:p>
       <w:pPr>

</xml_diff>